<commit_message>
Mise à jour de la grille de correction du TP1
</commit_message>
<xml_diff>
--- a/docs/assets/TP/TP1 - 5W5 - Correction.docx
+++ b/docs/assets/TP/TP1 - 5W5 - Correction.docx
@@ -719,31 +719,7 @@
           <w:szCs w:val="20"/>
           <w:lang w:eastAsia="fr-CA"/>
         </w:rPr>
-        <w:t xml:space="preserve"> (US) sont </w:t>
-      </w:r>
-      <w:r>
-        <w:rPr>
-          <w:color w:val="000000"/>
-          <w:szCs w:val="20"/>
-          <w:lang w:eastAsia="fr-CA"/>
-        </w:rPr>
-        <w:t>présentes</w:t>
-      </w:r>
-      <w:r>
-        <w:rPr>
-          <w:color w:val="000000"/>
-          <w:szCs w:val="20"/>
-          <w:lang w:eastAsia="fr-CA"/>
-        </w:rPr>
-        <w:t xml:space="preserve"> sur DevOps</w:t>
-      </w:r>
-      <w:r>
-        <w:rPr>
-          <w:color w:val="000000"/>
-          <w:szCs w:val="20"/>
-          <w:lang w:eastAsia="fr-CA"/>
-        </w:rPr>
-        <w:t>.</w:t>
+        <w:t xml:space="preserve"> (US) sont présentes sur DevOps.</w:t>
       </w:r>
     </w:p>
     <w:p>
@@ -768,15 +744,7 @@
           <w:szCs w:val="20"/>
           <w:lang w:eastAsia="fr-CA"/>
         </w:rPr>
-        <w:t>L</w:t>
-      </w:r>
-      <w:r>
-        <w:rPr>
-          <w:color w:val="000000"/>
-          <w:szCs w:val="20"/>
-          <w:lang w:eastAsia="fr-CA"/>
-        </w:rPr>
-        <w:t>es tâches sont présentes et attribuées aux membres de l’équipe.</w:t>
+        <w:t>Les tâches sont présentes et attribuées aux membres de l’équipe.</w:t>
       </w:r>
     </w:p>
     <w:p>
@@ -851,15 +819,7 @@
           <w:szCs w:val="20"/>
           <w:lang w:eastAsia="fr-CA"/>
         </w:rPr>
-        <w:t>Git est utilisé selon les bons principes</w:t>
-      </w:r>
-      <w:r>
-        <w:rPr>
-          <w:color w:val="000000"/>
-          <w:szCs w:val="20"/>
-          <w:lang w:eastAsia="fr-CA"/>
-        </w:rPr>
-        <w:t xml:space="preserve"> (1 branche par </w:t>
+        <w:t xml:space="preserve">Git est utilisé selon les bons principes (1 branche par </w:t>
       </w:r>
       <w:proofErr w:type="spellStart"/>
       <w:r>
@@ -1054,37 +1014,7 @@
                 <w:szCs w:val="20"/>
                 <w:lang w:eastAsia="fr-CA"/>
               </w:rPr>
-              <w:t>Le travail d’équipe et l’utilisation des outils sont</w:t>
-            </w:r>
-            <w:r>
-              <w:rPr>
-                <w:b/>
-                <w:bCs/>
-                <w:color w:val="000000"/>
-                <w:szCs w:val="20"/>
-                <w:lang w:eastAsia="fr-CA"/>
-              </w:rPr>
-              <w:t xml:space="preserve"> excellent</w:t>
-            </w:r>
-            <w:r>
-              <w:rPr>
-                <w:b/>
-                <w:bCs/>
-                <w:color w:val="000000"/>
-                <w:szCs w:val="20"/>
-                <w:lang w:eastAsia="fr-CA"/>
-              </w:rPr>
-              <w:t>s</w:t>
-            </w:r>
-            <w:r>
-              <w:rPr>
-                <w:b/>
-                <w:bCs/>
-                <w:color w:val="000000"/>
-                <w:szCs w:val="20"/>
-                <w:lang w:eastAsia="fr-CA"/>
-              </w:rPr>
-              <w:t>.</w:t>
+              <w:t>Le travail d’équipe et l’utilisation des outils sont excellents.</w:t>
             </w:r>
           </w:p>
           <w:p>
@@ -1104,23 +1034,7 @@
                 <w:szCs w:val="20"/>
                 <w:lang w:eastAsia="fr-CA"/>
               </w:rPr>
-              <w:t>Les points énumérés ont tous été complétés</w:t>
-            </w:r>
-            <w:r>
-              <w:rPr>
-                <w:color w:val="000000"/>
-                <w:szCs w:val="20"/>
-                <w:lang w:eastAsia="fr-CA"/>
-              </w:rPr>
-              <w:t xml:space="preserve"> et sont de grande qualité</w:t>
-            </w:r>
-            <w:r>
-              <w:rPr>
-                <w:color w:val="000000"/>
-                <w:szCs w:val="20"/>
-                <w:lang w:eastAsia="fr-CA"/>
-              </w:rPr>
-              <w:t>.</w:t>
+              <w:t>Les points énumérés ont tous été complétés et sont de grande qualité.</w:t>
             </w:r>
           </w:p>
         </w:tc>
@@ -1155,17 +1069,7 @@
                 <w:szCs w:val="20"/>
                 <w:lang w:eastAsia="fr-CA"/>
               </w:rPr>
-              <w:t xml:space="preserve">Le travail d’équipe et l’utilisation des outils sont </w:t>
-            </w:r>
-            <w:r>
-              <w:rPr>
-                <w:b/>
-                <w:bCs/>
-                <w:color w:val="000000"/>
-                <w:szCs w:val="20"/>
-                <w:lang w:eastAsia="fr-CA"/>
-              </w:rPr>
-              <w:t>bien</w:t>
+              <w:t>Le travail d’équipe et l’utilisation des outils sont bien</w:t>
             </w:r>
             <w:r>
               <w:rPr>
@@ -1223,23 +1127,7 @@
                 <w:szCs w:val="20"/>
                 <w:lang w:eastAsia="fr-CA"/>
               </w:rPr>
-              <w:t xml:space="preserve">Ou les points énumérés ont pratiquement tous été complétés, mais </w:t>
-            </w:r>
-            <w:r>
-              <w:rPr>
-                <w:color w:val="000000"/>
-                <w:szCs w:val="20"/>
-                <w:lang w:eastAsia="fr-CA"/>
-              </w:rPr>
-              <w:t>la qualité</w:t>
-            </w:r>
-            <w:r>
-              <w:rPr>
-                <w:color w:val="000000"/>
-                <w:szCs w:val="20"/>
-                <w:lang w:eastAsia="fr-CA"/>
-              </w:rPr>
-              <w:t xml:space="preserve"> pourrait être mieux.</w:t>
+              <w:t>Ou les points énumérés ont pratiquement tous été complétés, mais la qualité pourrait être mieux.</w:t>
             </w:r>
           </w:p>
         </w:tc>
@@ -1274,37 +1162,7 @@
                 <w:szCs w:val="20"/>
                 <w:lang w:eastAsia="fr-CA"/>
               </w:rPr>
-              <w:t xml:space="preserve"> </w:t>
-            </w:r>
-            <w:r>
-              <w:rPr>
-                <w:b/>
-                <w:bCs/>
-                <w:color w:val="000000"/>
-                <w:szCs w:val="20"/>
-                <w:lang w:eastAsia="fr-CA"/>
-              </w:rPr>
-              <w:t xml:space="preserve">Le travail d’équipe et l’utilisation des outils sont </w:t>
-            </w:r>
-            <w:r>
-              <w:rPr>
-                <w:b/>
-                <w:bCs/>
-                <w:color w:val="000000"/>
-                <w:szCs w:val="20"/>
-                <w:lang w:eastAsia="fr-CA"/>
-              </w:rPr>
-              <w:t>passables</w:t>
-            </w:r>
-            <w:r>
-              <w:rPr>
-                <w:b/>
-                <w:bCs/>
-                <w:color w:val="000000"/>
-                <w:szCs w:val="20"/>
-                <w:lang w:eastAsia="fr-CA"/>
-              </w:rPr>
-              <w:t>.</w:t>
+              <w:t xml:space="preserve"> Le travail d’équipe et l’utilisation des outils sont passables.</w:t>
             </w:r>
           </w:p>
           <w:p>
@@ -1344,23 +1202,7 @@
                 <w:szCs w:val="20"/>
                 <w:lang w:eastAsia="fr-CA"/>
               </w:rPr>
-              <w:t xml:space="preserve">Ou les points énumérés ont été complétés en majorité, mais </w:t>
-            </w:r>
-            <w:r>
-              <w:rPr>
-                <w:color w:val="000000"/>
-                <w:szCs w:val="20"/>
-                <w:lang w:eastAsia="fr-CA"/>
-              </w:rPr>
-              <w:t>la qualité</w:t>
-            </w:r>
-            <w:r>
-              <w:rPr>
-                <w:color w:val="000000"/>
-                <w:szCs w:val="20"/>
-                <w:lang w:eastAsia="fr-CA"/>
-              </w:rPr>
-              <w:t xml:space="preserve"> pourrait être mieux.</w:t>
+              <w:t>Ou les points énumérés ont été complétés en majorité, mais la qualité pourrait être mieux.</w:t>
             </w:r>
           </w:p>
         </w:tc>
@@ -1634,22 +1476,7 @@
       </w:pPr>
       <w:r>
         <w:lastRenderedPageBreak/>
-        <w:t xml:space="preserve">Correction du code </w:t>
-      </w:r>
-      <w:r>
-        <w:t xml:space="preserve">/10 – </w:t>
-      </w:r>
-      <w:r>
-        <w:t>12</w:t>
-      </w:r>
-      <w:r>
-        <w:t xml:space="preserve">% (Évaluation </w:t>
-      </w:r>
-      <w:r>
-        <w:t>individuelle</w:t>
-      </w:r>
-      <w:r>
-        <w:t>)</w:t>
+        <w:t>Correction du code /10 – 12% (Évaluation individuelle)</w:t>
       </w:r>
     </w:p>
     <w:p>
@@ -2166,7 +1993,15 @@
           <w:szCs w:val="20"/>
           <w:lang w:eastAsia="fr-CA"/>
         </w:rPr>
-        <w:t>entity</w:t>
+        <w:t>E</w:t>
+      </w:r>
+      <w:r>
+        <w:rPr>
+          <w:color w:val="000000"/>
+          <w:szCs w:val="20"/>
+          <w:lang w:eastAsia="fr-CA"/>
+        </w:rPr>
+        <w:t>ntity</w:t>
       </w:r>
       <w:proofErr w:type="spellEnd"/>
       <w:r>
@@ -2177,23 +2012,21 @@
         </w:rPr>
         <w:t xml:space="preserve"> </w:t>
       </w:r>
-      <w:proofErr w:type="spellStart"/>
-      <w:r>
-        <w:rPr>
-          <w:color w:val="000000"/>
-          <w:szCs w:val="20"/>
-          <w:lang w:eastAsia="fr-CA"/>
-        </w:rPr>
-        <w:t>framework</w:t>
-      </w:r>
-      <w:proofErr w:type="spellEnd"/>
-      <w:r>
-        <w:rPr>
-          <w:color w:val="000000"/>
-          <w:szCs w:val="20"/>
-          <w:lang w:eastAsia="fr-CA"/>
-        </w:rPr>
-        <w:t xml:space="preserve"> et des services</w:t>
+      <w:r>
+        <w:rPr>
+          <w:color w:val="000000"/>
+          <w:szCs w:val="20"/>
+          <w:lang w:eastAsia="fr-CA"/>
+        </w:rPr>
+        <w:t>F</w:t>
+      </w:r>
+      <w:r>
+        <w:rPr>
+          <w:color w:val="000000"/>
+          <w:szCs w:val="20"/>
+          <w:lang w:eastAsia="fr-CA"/>
+        </w:rPr>
+        <w:t>ramework et des services</w:t>
       </w:r>
     </w:p>
     <w:p>
@@ -2717,7 +2550,15 @@
           <w:szCs w:val="20"/>
           <w:lang w:eastAsia="fr-CA"/>
         </w:rPr>
-        <w:t>entity</w:t>
+        <w:t>E</w:t>
+      </w:r>
+      <w:r>
+        <w:rPr>
+          <w:color w:val="000000"/>
+          <w:szCs w:val="20"/>
+          <w:lang w:eastAsia="fr-CA"/>
+        </w:rPr>
+        <w:t>ntity</w:t>
       </w:r>
       <w:proofErr w:type="spellEnd"/>
       <w:r>
@@ -2728,23 +2569,21 @@
         </w:rPr>
         <w:t xml:space="preserve"> </w:t>
       </w:r>
-      <w:proofErr w:type="spellStart"/>
-      <w:r>
-        <w:rPr>
-          <w:color w:val="000000"/>
-          <w:szCs w:val="20"/>
-          <w:lang w:eastAsia="fr-CA"/>
-        </w:rPr>
-        <w:t>framework</w:t>
-      </w:r>
-      <w:proofErr w:type="spellEnd"/>
-      <w:r>
-        <w:rPr>
-          <w:color w:val="000000"/>
-          <w:szCs w:val="20"/>
-          <w:lang w:eastAsia="fr-CA"/>
-        </w:rPr>
-        <w:t xml:space="preserve"> et des services</w:t>
+      <w:r>
+        <w:rPr>
+          <w:color w:val="000000"/>
+          <w:szCs w:val="20"/>
+          <w:lang w:eastAsia="fr-CA"/>
+        </w:rPr>
+        <w:t>F</w:t>
+      </w:r>
+      <w:r>
+        <w:rPr>
+          <w:color w:val="000000"/>
+          <w:szCs w:val="20"/>
+          <w:lang w:eastAsia="fr-CA"/>
+        </w:rPr>
+        <w:t>ramework et des services</w:t>
       </w:r>
     </w:p>
     <w:p>
@@ -3346,18 +3185,6 @@
         </w:rPr>
         <w:t>Messages d'erreur (indique clairement une solution)</w:t>
       </w:r>
-    </w:p>
-    <w:p>
-      <w:pPr>
-        <w:spacing w:afterAutospacing="1"/>
-        <w:jc w:val="left"/>
-        <w:textAlignment w:val="baseline"/>
-        <w:rPr>
-          <w:color w:val="000000"/>
-          <w:szCs w:val="20"/>
-          <w:lang w:eastAsia="fr-CA"/>
-        </w:rPr>
-      </w:pPr>
     </w:p>
     <w:tbl>
       <w:tblPr>
@@ -3417,6 +3244,7 @@
                 <w:szCs w:val="20"/>
                 <w:lang w:eastAsia="fr-CA"/>
               </w:rPr>
+              <w:lastRenderedPageBreak/>
               <w:t>La qualité du code est excellente</w:t>
             </w:r>
             <w:r>
@@ -3680,39 +3508,7 @@
                 <w:szCs w:val="20"/>
                 <w:lang w:eastAsia="fr-CA"/>
               </w:rPr>
-              <w:t xml:space="preserve">très </w:t>
-            </w:r>
-            <w:proofErr w:type="gramStart"/>
-            <w:r>
-              <w:rPr>
-                <w:b/>
-                <w:bCs/>
-                <w:color w:val="000000"/>
-                <w:szCs w:val="20"/>
-                <w:lang w:eastAsia="fr-CA"/>
-              </w:rPr>
-              <w:t>faible</w:t>
-            </w:r>
-            <w:r>
-              <w:rPr>
-                <w:b/>
-                <w:bCs/>
-                <w:color w:val="000000"/>
-                <w:szCs w:val="20"/>
-                <w:lang w:eastAsia="fr-CA"/>
-              </w:rPr>
-              <w:t>s</w:t>
-            </w:r>
-            <w:proofErr w:type="gramEnd"/>
-            <w:r>
-              <w:rPr>
-                <w:b/>
-                <w:bCs/>
-                <w:color w:val="000000"/>
-                <w:szCs w:val="20"/>
-                <w:lang w:eastAsia="fr-CA"/>
-              </w:rPr>
-              <w:t>.</w:t>
+              <w:t>très faible.</w:t>
             </w:r>
             <w:r>
               <w:rPr>
@@ -3905,6 +3701,615 @@
         <w:pStyle w:val="ListeElements"/>
         <w:ind w:left="0"/>
       </w:pPr>
+    </w:p>
+    <w:p>
+      <w:pPr>
+        <w:pStyle w:val="ListeElements"/>
+        <w:ind w:left="0"/>
+      </w:pPr>
+    </w:p>
+    <w:p>
+      <w:pPr>
+        <w:pStyle w:val="Titre"/>
+      </w:pPr>
+      <w:r>
+        <w:t>Remise du TP</w:t>
+      </w:r>
+    </w:p>
+    <w:p>
+      <w:pPr>
+        <w:pStyle w:val="ListeElements"/>
+        <w:numPr>
+          <w:ilvl w:val="0"/>
+          <w:numId w:val="29"/>
+        </w:numPr>
+      </w:pPr>
+      <w:r>
+        <w:t xml:space="preserve">Vous devrez faire </w:t>
+      </w:r>
+      <w:r>
+        <w:t>2 remises sur Léa</w:t>
+      </w:r>
+    </w:p>
+    <w:p>
+      <w:pPr>
+        <w:pStyle w:val="ListeElements"/>
+        <w:numPr>
+          <w:ilvl w:val="0"/>
+          <w:numId w:val="29"/>
+        </w:numPr>
+      </w:pPr>
+      <w:r>
+        <w:rPr>
+          <w:b/>
+          <w:bCs/>
+          <w:sz w:val="28"/>
+          <w:szCs w:val="28"/>
+        </w:rPr>
+        <w:t>Une</w:t>
+      </w:r>
+      <w:r>
+        <w:rPr>
+          <w:b/>
+          <w:bCs/>
+          <w:sz w:val="28"/>
+          <w:szCs w:val="28"/>
+        </w:rPr>
+        <w:t xml:space="preserve"> remise par équipe</w:t>
+      </w:r>
+      <w:r>
+        <w:t>, vous devrez faire un zip avec</w:t>
+      </w:r>
+      <w:r>
+        <w:t> :</w:t>
+      </w:r>
+    </w:p>
+    <w:p>
+      <w:pPr>
+        <w:pStyle w:val="ListeElements"/>
+        <w:numPr>
+          <w:ilvl w:val="1"/>
+          <w:numId w:val="29"/>
+        </w:numPr>
+      </w:pPr>
+      <w:proofErr w:type="spellStart"/>
+      <w:r>
+        <w:t>Angular</w:t>
+      </w:r>
+      <w:proofErr w:type="spellEnd"/>
+    </w:p>
+    <w:p>
+      <w:pPr>
+        <w:pStyle w:val="ListeElements"/>
+        <w:numPr>
+          <w:ilvl w:val="1"/>
+          <w:numId w:val="29"/>
+        </w:numPr>
+      </w:pPr>
+      <w:r>
+        <w:t>C#</w:t>
+      </w:r>
+    </w:p>
+    <w:p>
+      <w:pPr>
+        <w:pStyle w:val="ListeElements"/>
+        <w:numPr>
+          <w:ilvl w:val="1"/>
+          <w:numId w:val="29"/>
+        </w:numPr>
+      </w:pPr>
+      <w:r>
+        <w:t>URLs (frontend et backend) du projet déployé</w:t>
+      </w:r>
+    </w:p>
+    <w:p>
+      <w:pPr>
+        <w:pStyle w:val="ListeElements"/>
+        <w:numPr>
+          <w:ilvl w:val="0"/>
+          <w:numId w:val="29"/>
+        </w:numPr>
+      </w:pPr>
+      <w:r>
+        <w:t>Vous devrez ajouter votre enseignant à Azure DevOps</w:t>
+      </w:r>
+    </w:p>
+    <w:p>
+      <w:pPr>
+        <w:pStyle w:val="ListeElements"/>
+        <w:numPr>
+          <w:ilvl w:val="1"/>
+          <w:numId w:val="29"/>
+        </w:numPr>
+      </w:pPr>
+      <w:r>
+        <w:t>jeanmichel.nadeau@gmail.com</w:t>
+      </w:r>
+    </w:p>
+    <w:p>
+      <w:pPr>
+        <w:pStyle w:val="ListeElements"/>
+        <w:numPr>
+          <w:ilvl w:val="0"/>
+          <w:numId w:val="29"/>
+        </w:numPr>
+      </w:pPr>
+      <w:r>
+        <w:t xml:space="preserve">Vous devrez également ajouter votre enseignant à vos repos </w:t>
+      </w:r>
+      <w:r>
+        <w:t>GitHub</w:t>
+      </w:r>
+    </w:p>
+    <w:p>
+      <w:pPr>
+        <w:pStyle w:val="ListeElements"/>
+        <w:numPr>
+          <w:ilvl w:val="1"/>
+          <w:numId w:val="29"/>
+        </w:numPr>
+      </w:pPr>
+      <w:r>
+        <w:t>jeanmichel.nadeau@gmail.com</w:t>
+      </w:r>
+      <w:r>
+        <w:t xml:space="preserve"> </w:t>
+      </w:r>
+      <w:r>
+        <w:t>o</w:t>
+      </w:r>
+      <w:r>
+        <w:t xml:space="preserve">u </w:t>
+      </w:r>
+      <w:proofErr w:type="spellStart"/>
+      <w:r>
+        <w:t>jmnadeau</w:t>
+      </w:r>
+      <w:proofErr w:type="spellEnd"/>
+    </w:p>
+    <w:p>
+      <w:pPr>
+        <w:pStyle w:val="ListeElements"/>
+        <w:numPr>
+          <w:ilvl w:val="0"/>
+          <w:numId w:val="29"/>
+        </w:numPr>
+        <w:rPr>
+          <w:b/>
+          <w:bCs/>
+        </w:rPr>
+      </w:pPr>
+      <w:r>
+        <w:rPr>
+          <w:b/>
+          <w:bCs/>
+          <w:sz w:val="28"/>
+          <w:szCs w:val="28"/>
+        </w:rPr>
+        <w:t xml:space="preserve">Une </w:t>
+      </w:r>
+      <w:r>
+        <w:rPr>
+          <w:b/>
+          <w:bCs/>
+          <w:sz w:val="28"/>
+          <w:szCs w:val="28"/>
+        </w:rPr>
+        <w:t>remise individuelle</w:t>
+      </w:r>
+      <w:r>
+        <w:t>, vou</w:t>
+      </w:r>
+      <w:r>
+        <w:t>s devrez faire un zip avec :</w:t>
+      </w:r>
+    </w:p>
+    <w:p>
+      <w:pPr>
+        <w:pStyle w:val="ListeElements"/>
+        <w:numPr>
+          <w:ilvl w:val="1"/>
+          <w:numId w:val="29"/>
+        </w:numPr>
+      </w:pPr>
+      <w:r>
+        <w:t xml:space="preserve">Un </w:t>
+      </w:r>
+      <w:r>
+        <w:t>d</w:t>
+      </w:r>
+      <w:r>
+        <w:t xml:space="preserve">ocument texte </w:t>
+      </w:r>
+      <w:r>
+        <w:t>avec la description de votre</w:t>
+      </w:r>
+      <w:r>
+        <w:t xml:space="preserve"> </w:t>
+      </w:r>
+      <w:proofErr w:type="spellStart"/>
+      <w:r>
+        <w:t>feature</w:t>
+      </w:r>
+      <w:proofErr w:type="spellEnd"/>
+      <w:r>
+        <w:t>, vous devrez dire quelle page ou quel contrôleur vous voulez que votre enseignant corrige.</w:t>
+      </w:r>
+    </w:p>
+    <w:p>
+      <w:pPr>
+        <w:pStyle w:val="ListeElements"/>
+        <w:numPr>
+          <w:ilvl w:val="1"/>
+          <w:numId w:val="29"/>
+        </w:numPr>
+      </w:pPr>
+      <w:r>
+        <w:t xml:space="preserve">L’application </w:t>
+      </w:r>
+      <w:r>
+        <w:t>à corriger (client ou backend)</w:t>
+      </w:r>
+      <w:r>
+        <w:t xml:space="preserve">, votre application pourrait </w:t>
+      </w:r>
+      <w:r>
+        <w:t>être différente de la version de l'équipe</w:t>
+      </w:r>
+    </w:p>
+    <w:p>
+      <w:pPr>
+        <w:pStyle w:val="ListeElements"/>
+      </w:pPr>
+    </w:p>
+    <w:p>
+      <w:pPr>
+        <w:pStyle w:val="Titre"/>
+      </w:pPr>
+      <w:r>
+        <w:t xml:space="preserve">Pour la </w:t>
+      </w:r>
+      <w:r>
+        <w:t>remise individuelle</w:t>
+      </w:r>
+    </w:p>
+    <w:p>
+      <w:pPr>
+        <w:pStyle w:val="ListeElements"/>
+        <w:ind w:left="0"/>
+      </w:pPr>
+      <w:r>
+        <w:t xml:space="preserve">Il doit avoir de la validation à votre partie </w:t>
+      </w:r>
+      <w:r>
+        <w:t xml:space="preserve">de code </w:t>
+      </w:r>
+      <w:r>
+        <w:t>pour qu</w:t>
+      </w:r>
+      <w:r>
+        <w:t>’elle</w:t>
+      </w:r>
+      <w:r>
+        <w:t xml:space="preserve"> soit suffisant</w:t>
+      </w:r>
+      <w:r>
+        <w:t>e pour la correction.</w:t>
+      </w:r>
+    </w:p>
+    <w:p>
+      <w:pPr>
+        <w:pStyle w:val="ListeElements"/>
+        <w:ind w:left="0"/>
+      </w:pPr>
+      <w:r>
+        <w:lastRenderedPageBreak/>
+        <w:t xml:space="preserve">Voici quelques exemples de </w:t>
+      </w:r>
+      <w:proofErr w:type="spellStart"/>
+      <w:r>
+        <w:t>features</w:t>
+      </w:r>
+      <w:proofErr w:type="spellEnd"/>
+      <w:r>
+        <w:t xml:space="preserve"> qui seraient suffisantes pour la correction :</w:t>
+      </w:r>
+    </w:p>
+    <w:p>
+      <w:pPr>
+        <w:pStyle w:val="ListeElements"/>
+        <w:numPr>
+          <w:ilvl w:val="0"/>
+          <w:numId w:val="30"/>
+        </w:numPr>
+      </w:pPr>
+      <w:r>
+        <w:t xml:space="preserve">En </w:t>
+      </w:r>
+      <w:proofErr w:type="spellStart"/>
+      <w:r>
+        <w:t>Angular</w:t>
+      </w:r>
+      <w:proofErr w:type="spellEnd"/>
+    </w:p>
+    <w:p>
+      <w:pPr>
+        <w:pStyle w:val="ListeElements"/>
+        <w:numPr>
+          <w:ilvl w:val="1"/>
+          <w:numId w:val="30"/>
+        </w:numPr>
+      </w:pPr>
+      <w:r>
+        <w:t>Enregistrement et connexion</w:t>
+      </w:r>
+    </w:p>
+    <w:p>
+      <w:pPr>
+        <w:pStyle w:val="ListeElements"/>
+        <w:numPr>
+          <w:ilvl w:val="1"/>
+          <w:numId w:val="30"/>
+        </w:numPr>
+      </w:pPr>
+      <w:r>
+        <w:t xml:space="preserve">Consommer les </w:t>
+      </w:r>
+      <w:r>
+        <w:t>évènements de la partie</w:t>
+      </w:r>
+    </w:p>
+    <w:p>
+      <w:pPr>
+        <w:pStyle w:val="ListeElements"/>
+        <w:numPr>
+          <w:ilvl w:val="1"/>
+          <w:numId w:val="30"/>
+        </w:numPr>
+      </w:pPr>
+      <w:r>
+        <w:t>Gestion de la boucle de jeu</w:t>
+      </w:r>
+    </w:p>
+    <w:p>
+      <w:pPr>
+        <w:pStyle w:val="ListeElements"/>
+        <w:numPr>
+          <w:ilvl w:val="2"/>
+          <w:numId w:val="30"/>
+        </w:numPr>
+      </w:pPr>
+      <w:r>
+        <w:t xml:space="preserve"> </w:t>
+      </w:r>
+      <w:r>
+        <w:t>(</w:t>
+      </w:r>
+      <w:r>
+        <w:t>A</w:t>
+      </w:r>
+      <w:r>
+        <w:t xml:space="preserve">lterner entre le polling </w:t>
+      </w:r>
+      <w:r>
+        <w:t>pour mettre à jour le match et jouer une carte de sa main)</w:t>
+      </w:r>
+    </w:p>
+    <w:p>
+      <w:pPr>
+        <w:pStyle w:val="ListeElements"/>
+        <w:numPr>
+          <w:ilvl w:val="0"/>
+          <w:numId w:val="30"/>
+        </w:numPr>
+      </w:pPr>
+      <w:r>
+        <w:t xml:space="preserve">En </w:t>
+      </w:r>
+      <w:r>
+        <w:t>Web API</w:t>
+      </w:r>
+    </w:p>
+    <w:p>
+      <w:pPr>
+        <w:pStyle w:val="ListeElements"/>
+        <w:numPr>
+          <w:ilvl w:val="1"/>
+          <w:numId w:val="30"/>
+        </w:numPr>
+      </w:pPr>
+      <w:r>
+        <w:t>Les combats</w:t>
+      </w:r>
+      <w:r>
+        <w:t xml:space="preserve"> et la génération des évènements</w:t>
+      </w:r>
+    </w:p>
+    <w:p>
+      <w:pPr>
+        <w:pStyle w:val="ListeElements"/>
+        <w:numPr>
+          <w:ilvl w:val="1"/>
+          <w:numId w:val="30"/>
+        </w:numPr>
+      </w:pPr>
+      <w:proofErr w:type="spellStart"/>
+      <w:r>
+        <w:t>AccountController</w:t>
+      </w:r>
+      <w:proofErr w:type="spellEnd"/>
+      <w:r>
+        <w:t xml:space="preserve">, </w:t>
+      </w:r>
+    </w:p>
+    <w:p>
+      <w:pPr>
+        <w:pStyle w:val="ListeElements"/>
+        <w:numPr>
+          <w:ilvl w:val="2"/>
+          <w:numId w:val="30"/>
+        </w:numPr>
+      </w:pPr>
+      <w:r>
+        <w:t>S</w:t>
+      </w:r>
+      <w:r>
+        <w:t xml:space="preserve">i vous faites corriger </w:t>
+      </w:r>
+      <w:proofErr w:type="spellStart"/>
+      <w:r>
+        <w:t>AccountController</w:t>
+      </w:r>
+      <w:proofErr w:type="spellEnd"/>
+      <w:r>
+        <w:t xml:space="preserve">, </w:t>
+      </w:r>
+      <w:r>
+        <w:t xml:space="preserve">le contrôleur doit également inclure </w:t>
+      </w:r>
+      <w:r>
+        <w:t>l'initialisation du joueur</w:t>
+      </w:r>
+    </w:p>
+    <w:p>
+      <w:pPr>
+        <w:pStyle w:val="ListeElements"/>
+        <w:numPr>
+          <w:ilvl w:val="0"/>
+          <w:numId w:val="30"/>
+        </w:numPr>
+      </w:pPr>
+      <w:r>
+        <w:t>MVC</w:t>
+      </w:r>
+    </w:p>
+    <w:p>
+      <w:pPr>
+        <w:pStyle w:val="ListeElements"/>
+        <w:numPr>
+          <w:ilvl w:val="1"/>
+          <w:numId w:val="30"/>
+        </w:numPr>
+      </w:pPr>
+      <w:r>
+        <w:t>Les outils d’</w:t>
+      </w:r>
+      <w:r>
+        <w:t>admin</w:t>
+      </w:r>
+      <w:r>
+        <w:t>istration</w:t>
+      </w:r>
+    </w:p>
+    <w:p>
+      <w:pPr>
+        <w:pStyle w:val="ListeElements"/>
+        <w:numPr>
+          <w:ilvl w:val="2"/>
+          <w:numId w:val="30"/>
+        </w:numPr>
+      </w:pPr>
+      <w:r>
+        <w:t>(Si vous avez fai</w:t>
+      </w:r>
+      <w:r>
+        <w:t>t une page pour arrêter les parties en cours, voir l’utilisateur en attente d’une partie, etc.</w:t>
+      </w:r>
+      <w:r>
+        <w:t>)</w:t>
+      </w:r>
+    </w:p>
+    <w:p>
+      <w:pPr>
+        <w:pStyle w:val="ListeElements"/>
+        <w:numPr>
+          <w:ilvl w:val="1"/>
+          <w:numId w:val="30"/>
+        </w:numPr>
+      </w:pPr>
+      <w:r>
+        <w:t>Gestion des cartes de départ</w:t>
+      </w:r>
+    </w:p>
+    <w:p>
+      <w:pPr>
+        <w:pStyle w:val="ListeElements"/>
+      </w:pPr>
+    </w:p>
+    <w:p>
+      <w:pPr>
+        <w:pStyle w:val="Titre"/>
+      </w:pPr>
+      <w:r>
+        <w:t>Tests unitaires</w:t>
+      </w:r>
+    </w:p>
+    <w:p>
+      <w:pPr>
+        <w:pStyle w:val="ListeElements"/>
+        <w:numPr>
+          <w:ilvl w:val="0"/>
+          <w:numId w:val="28"/>
+        </w:numPr>
+      </w:pPr>
+      <w:r>
+        <w:t>Tester uniquement le backend</w:t>
+      </w:r>
+    </w:p>
+    <w:p>
+      <w:pPr>
+        <w:pStyle w:val="ListeElements"/>
+        <w:numPr>
+          <w:ilvl w:val="0"/>
+          <w:numId w:val="28"/>
+        </w:numPr>
+      </w:pPr>
+      <w:r>
+        <w:t xml:space="preserve">Tester uniquement le / les services utilisé par la </w:t>
+      </w:r>
+      <w:proofErr w:type="spellStart"/>
+      <w:r>
+        <w:t>feature</w:t>
+      </w:r>
+      <w:proofErr w:type="spellEnd"/>
+    </w:p>
+    <w:p>
+      <w:pPr>
+        <w:pStyle w:val="ListeElements"/>
+        <w:numPr>
+          <w:ilvl w:val="2"/>
+          <w:numId w:val="28"/>
+        </w:numPr>
+      </w:pPr>
+      <w:r>
+        <w:t xml:space="preserve">Utiliser une </w:t>
+      </w:r>
+      <w:proofErr w:type="spellStart"/>
+      <w:r>
+        <w:t>InMemoryDatabase</w:t>
+      </w:r>
+      <w:proofErr w:type="spellEnd"/>
+      <w:r>
+        <w:t xml:space="preserve"> pour réaliser les tests</w:t>
+      </w:r>
+    </w:p>
+    <w:p>
+      <w:pPr>
+        <w:pStyle w:val="ListeElements"/>
+        <w:numPr>
+          <w:ilvl w:val="0"/>
+          <w:numId w:val="28"/>
+        </w:numPr>
+      </w:pPr>
+      <w:r>
+        <w:t>Les tests doivent couvrir 100% des méthodes utilisé</w:t>
+      </w:r>
+      <w:r>
+        <w:t>e</w:t>
+      </w:r>
+      <w:r>
+        <w:t>s dans les services</w:t>
+      </w:r>
     </w:p>
     <w:sectPr>
       <w:headerReference w:type="even" r:id="rId7"/>
@@ -4550,6 +4955,119 @@
     </w:lvl>
   </w:abstractNum>
   <w:abstractNum w:abstractNumId="4" w15:restartNumberingAfterBreak="0">
+    <w:nsid w:val="17B35129"/>
+    <w:multiLevelType w:val="hybridMultilevel"/>
+    <w:tmpl w:val="C8840904"/>
+    <w:lvl w:ilvl="0" w:tplc="0C0C0001">
+      <w:start w:val="1"/>
+      <w:numFmt w:val="bullet"/>
+      <w:lvlText w:val=""/>
+      <w:lvlJc w:val="left"/>
+      <w:pPr>
+        <w:ind w:left="360" w:hanging="360"/>
+      </w:pPr>
+      <w:rPr>
+        <w:rFonts w:ascii="Symbol" w:hAnsi="Symbol" w:hint="default"/>
+      </w:rPr>
+    </w:lvl>
+    <w:lvl w:ilvl="1" w:tplc="0C0C0003">
+      <w:start w:val="1"/>
+      <w:numFmt w:val="bullet"/>
+      <w:lvlText w:val="o"/>
+      <w:lvlJc w:val="left"/>
+      <w:pPr>
+        <w:ind w:left="1080" w:hanging="360"/>
+      </w:pPr>
+      <w:rPr>
+        <w:rFonts w:ascii="Courier New" w:hAnsi="Courier New" w:cs="Courier New" w:hint="default"/>
+      </w:rPr>
+    </w:lvl>
+    <w:lvl w:ilvl="2" w:tplc="0C0C0005">
+      <w:start w:val="1"/>
+      <w:numFmt w:val="bullet"/>
+      <w:lvlText w:val=""/>
+      <w:lvlJc w:val="left"/>
+      <w:pPr>
+        <w:ind w:left="1800" w:hanging="360"/>
+      </w:pPr>
+      <w:rPr>
+        <w:rFonts w:ascii="Wingdings" w:hAnsi="Wingdings" w:hint="default"/>
+      </w:rPr>
+    </w:lvl>
+    <w:lvl w:ilvl="3" w:tplc="0C0C0001" w:tentative="1">
+      <w:start w:val="1"/>
+      <w:numFmt w:val="bullet"/>
+      <w:lvlText w:val=""/>
+      <w:lvlJc w:val="left"/>
+      <w:pPr>
+        <w:ind w:left="2520" w:hanging="360"/>
+      </w:pPr>
+      <w:rPr>
+        <w:rFonts w:ascii="Symbol" w:hAnsi="Symbol" w:hint="default"/>
+      </w:rPr>
+    </w:lvl>
+    <w:lvl w:ilvl="4" w:tplc="0C0C0003" w:tentative="1">
+      <w:start w:val="1"/>
+      <w:numFmt w:val="bullet"/>
+      <w:lvlText w:val="o"/>
+      <w:lvlJc w:val="left"/>
+      <w:pPr>
+        <w:ind w:left="3240" w:hanging="360"/>
+      </w:pPr>
+      <w:rPr>
+        <w:rFonts w:ascii="Courier New" w:hAnsi="Courier New" w:cs="Courier New" w:hint="default"/>
+      </w:rPr>
+    </w:lvl>
+    <w:lvl w:ilvl="5" w:tplc="0C0C0005" w:tentative="1">
+      <w:start w:val="1"/>
+      <w:numFmt w:val="bullet"/>
+      <w:lvlText w:val=""/>
+      <w:lvlJc w:val="left"/>
+      <w:pPr>
+        <w:ind w:left="3960" w:hanging="360"/>
+      </w:pPr>
+      <w:rPr>
+        <w:rFonts w:ascii="Wingdings" w:hAnsi="Wingdings" w:hint="default"/>
+      </w:rPr>
+    </w:lvl>
+    <w:lvl w:ilvl="6" w:tplc="0C0C0001" w:tentative="1">
+      <w:start w:val="1"/>
+      <w:numFmt w:val="bullet"/>
+      <w:lvlText w:val=""/>
+      <w:lvlJc w:val="left"/>
+      <w:pPr>
+        <w:ind w:left="4680" w:hanging="360"/>
+      </w:pPr>
+      <w:rPr>
+        <w:rFonts w:ascii="Symbol" w:hAnsi="Symbol" w:hint="default"/>
+      </w:rPr>
+    </w:lvl>
+    <w:lvl w:ilvl="7" w:tplc="0C0C0003" w:tentative="1">
+      <w:start w:val="1"/>
+      <w:numFmt w:val="bullet"/>
+      <w:lvlText w:val="o"/>
+      <w:lvlJc w:val="left"/>
+      <w:pPr>
+        <w:ind w:left="5400" w:hanging="360"/>
+      </w:pPr>
+      <w:rPr>
+        <w:rFonts w:ascii="Courier New" w:hAnsi="Courier New" w:cs="Courier New" w:hint="default"/>
+      </w:rPr>
+    </w:lvl>
+    <w:lvl w:ilvl="8" w:tplc="0C0C0005" w:tentative="1">
+      <w:start w:val="1"/>
+      <w:numFmt w:val="bullet"/>
+      <w:lvlText w:val=""/>
+      <w:lvlJc w:val="left"/>
+      <w:pPr>
+        <w:ind w:left="6120" w:hanging="360"/>
+      </w:pPr>
+      <w:rPr>
+        <w:rFonts w:ascii="Wingdings" w:hAnsi="Wingdings" w:hint="default"/>
+      </w:rPr>
+    </w:lvl>
+  </w:abstractNum>
+  <w:abstractNum w:abstractNumId="5" w15:restartNumberingAfterBreak="0">
     <w:nsid w:val="1ED057C4"/>
     <w:multiLevelType w:val="hybridMultilevel"/>
     <w:tmpl w:val="8DCC48DC"/>
@@ -4662,7 +5180,7 @@
       </w:rPr>
     </w:lvl>
   </w:abstractNum>
-  <w:abstractNum w:abstractNumId="5" w15:restartNumberingAfterBreak="0">
+  <w:abstractNum w:abstractNumId="6" w15:restartNumberingAfterBreak="0">
     <w:nsid w:val="206209EC"/>
     <w:multiLevelType w:val="hybridMultilevel"/>
     <w:tmpl w:val="AA841D34"/>
@@ -4775,7 +5293,7 @@
       </w:rPr>
     </w:lvl>
   </w:abstractNum>
-  <w:abstractNum w:abstractNumId="6" w15:restartNumberingAfterBreak="0">
+  <w:abstractNum w:abstractNumId="7" w15:restartNumberingAfterBreak="0">
     <w:nsid w:val="274251B7"/>
     <w:multiLevelType w:val="hybridMultilevel"/>
     <w:tmpl w:val="4E0CA38A"/>
@@ -4888,7 +5406,7 @@
       </w:rPr>
     </w:lvl>
   </w:abstractNum>
-  <w:abstractNum w:abstractNumId="7" w15:restartNumberingAfterBreak="0">
+  <w:abstractNum w:abstractNumId="8" w15:restartNumberingAfterBreak="0">
     <w:nsid w:val="2A7517F6"/>
     <w:multiLevelType w:val="hybridMultilevel"/>
     <w:tmpl w:val="CA304BE0"/>
@@ -5001,7 +5519,7 @@
       </w:rPr>
     </w:lvl>
   </w:abstractNum>
-  <w:abstractNum w:abstractNumId="8" w15:restartNumberingAfterBreak="0">
+  <w:abstractNum w:abstractNumId="9" w15:restartNumberingAfterBreak="0">
     <w:nsid w:val="2B43730D"/>
     <w:multiLevelType w:val="hybridMultilevel"/>
     <w:tmpl w:val="FCA886F6"/>
@@ -5114,7 +5632,7 @@
       </w:rPr>
     </w:lvl>
   </w:abstractNum>
-  <w:abstractNum w:abstractNumId="9" w15:restartNumberingAfterBreak="0">
+  <w:abstractNum w:abstractNumId="10" w15:restartNumberingAfterBreak="0">
     <w:nsid w:val="2B687BF2"/>
     <w:multiLevelType w:val="hybridMultilevel"/>
     <w:tmpl w:val="2E62BC5C"/>
@@ -5227,7 +5745,7 @@
       </w:rPr>
     </w:lvl>
   </w:abstractNum>
-  <w:abstractNum w:abstractNumId="10" w15:restartNumberingAfterBreak="0">
+  <w:abstractNum w:abstractNumId="11" w15:restartNumberingAfterBreak="0">
     <w:nsid w:val="2BA505B6"/>
     <w:multiLevelType w:val="hybridMultilevel"/>
     <w:tmpl w:val="A13E4A90"/>
@@ -5340,7 +5858,7 @@
       </w:rPr>
     </w:lvl>
   </w:abstractNum>
-  <w:abstractNum w:abstractNumId="11" w15:restartNumberingAfterBreak="0">
+  <w:abstractNum w:abstractNumId="12" w15:restartNumberingAfterBreak="0">
     <w:nsid w:val="33D77D03"/>
     <w:multiLevelType w:val="hybridMultilevel"/>
     <w:tmpl w:val="6B503810"/>
@@ -5453,7 +5971,7 @@
       </w:rPr>
     </w:lvl>
   </w:abstractNum>
-  <w:abstractNum w:abstractNumId="12" w15:restartNumberingAfterBreak="0">
+  <w:abstractNum w:abstractNumId="13" w15:restartNumberingAfterBreak="0">
     <w:nsid w:val="356B7D27"/>
     <w:multiLevelType w:val="hybridMultilevel"/>
     <w:tmpl w:val="E8E6595C"/>
@@ -5566,7 +6084,7 @@
       </w:rPr>
     </w:lvl>
   </w:abstractNum>
-  <w:abstractNum w:abstractNumId="13" w15:restartNumberingAfterBreak="0">
+  <w:abstractNum w:abstractNumId="14" w15:restartNumberingAfterBreak="0">
     <w:nsid w:val="37ED2E15"/>
     <w:multiLevelType w:val="hybridMultilevel"/>
     <w:tmpl w:val="2056D330"/>
@@ -5706,7 +6224,7 @@
       </w:rPr>
     </w:lvl>
   </w:abstractNum>
-  <w:abstractNum w:abstractNumId="14" w15:restartNumberingAfterBreak="0">
+  <w:abstractNum w:abstractNumId="15" w15:restartNumberingAfterBreak="0">
     <w:nsid w:val="393E31CC"/>
     <w:multiLevelType w:val="hybridMultilevel"/>
     <w:tmpl w:val="21DAF508"/>
@@ -5819,7 +6337,7 @@
       </w:rPr>
     </w:lvl>
   </w:abstractNum>
-  <w:abstractNum w:abstractNumId="15" w15:restartNumberingAfterBreak="0">
+  <w:abstractNum w:abstractNumId="16" w15:restartNumberingAfterBreak="0">
     <w:nsid w:val="5206099B"/>
     <w:multiLevelType w:val="hybridMultilevel"/>
     <w:tmpl w:val="505E7CAC"/>
@@ -5932,7 +6450,7 @@
       </w:rPr>
     </w:lvl>
   </w:abstractNum>
-  <w:abstractNum w:abstractNumId="16" w15:restartNumberingAfterBreak="0">
+  <w:abstractNum w:abstractNumId="17" w15:restartNumberingAfterBreak="0">
     <w:nsid w:val="56AF503D"/>
     <w:multiLevelType w:val="hybridMultilevel"/>
     <w:tmpl w:val="858477F2"/>
@@ -6045,7 +6563,7 @@
       </w:rPr>
     </w:lvl>
   </w:abstractNum>
-  <w:abstractNum w:abstractNumId="17" w15:restartNumberingAfterBreak="0">
+  <w:abstractNum w:abstractNumId="18" w15:restartNumberingAfterBreak="0">
     <w:nsid w:val="61EE31CF"/>
     <w:multiLevelType w:val="hybridMultilevel"/>
     <w:tmpl w:val="1200FAA2"/>
@@ -6158,7 +6676,120 @@
       </w:rPr>
     </w:lvl>
   </w:abstractNum>
-  <w:abstractNum w:abstractNumId="18" w15:restartNumberingAfterBreak="0">
+  <w:abstractNum w:abstractNumId="19" w15:restartNumberingAfterBreak="0">
+    <w:nsid w:val="669C3E46"/>
+    <w:multiLevelType w:val="hybridMultilevel"/>
+    <w:tmpl w:val="719872F2"/>
+    <w:lvl w:ilvl="0" w:tplc="0C0C0001">
+      <w:start w:val="1"/>
+      <w:numFmt w:val="bullet"/>
+      <w:lvlText w:val=""/>
+      <w:lvlJc w:val="left"/>
+      <w:pPr>
+        <w:ind w:left="720" w:hanging="360"/>
+      </w:pPr>
+      <w:rPr>
+        <w:rFonts w:ascii="Symbol" w:hAnsi="Symbol" w:hint="default"/>
+      </w:rPr>
+    </w:lvl>
+    <w:lvl w:ilvl="1" w:tplc="0C0C0003" w:tentative="1">
+      <w:start w:val="1"/>
+      <w:numFmt w:val="bullet"/>
+      <w:lvlText w:val="o"/>
+      <w:lvlJc w:val="left"/>
+      <w:pPr>
+        <w:ind w:left="1440" w:hanging="360"/>
+      </w:pPr>
+      <w:rPr>
+        <w:rFonts w:ascii="Courier New" w:hAnsi="Courier New" w:cs="Courier New" w:hint="default"/>
+      </w:rPr>
+    </w:lvl>
+    <w:lvl w:ilvl="2" w:tplc="0C0C0005">
+      <w:start w:val="1"/>
+      <w:numFmt w:val="bullet"/>
+      <w:lvlText w:val=""/>
+      <w:lvlJc w:val="left"/>
+      <w:pPr>
+        <w:ind w:left="2160" w:hanging="360"/>
+      </w:pPr>
+      <w:rPr>
+        <w:rFonts w:ascii="Wingdings" w:hAnsi="Wingdings" w:hint="default"/>
+      </w:rPr>
+    </w:lvl>
+    <w:lvl w:ilvl="3" w:tplc="0C0C0001" w:tentative="1">
+      <w:start w:val="1"/>
+      <w:numFmt w:val="bullet"/>
+      <w:lvlText w:val=""/>
+      <w:lvlJc w:val="left"/>
+      <w:pPr>
+        <w:ind w:left="2880" w:hanging="360"/>
+      </w:pPr>
+      <w:rPr>
+        <w:rFonts w:ascii="Symbol" w:hAnsi="Symbol" w:hint="default"/>
+      </w:rPr>
+    </w:lvl>
+    <w:lvl w:ilvl="4" w:tplc="0C0C0003" w:tentative="1">
+      <w:start w:val="1"/>
+      <w:numFmt w:val="bullet"/>
+      <w:lvlText w:val="o"/>
+      <w:lvlJc w:val="left"/>
+      <w:pPr>
+        <w:ind w:left="3600" w:hanging="360"/>
+      </w:pPr>
+      <w:rPr>
+        <w:rFonts w:ascii="Courier New" w:hAnsi="Courier New" w:cs="Courier New" w:hint="default"/>
+      </w:rPr>
+    </w:lvl>
+    <w:lvl w:ilvl="5" w:tplc="0C0C0005" w:tentative="1">
+      <w:start w:val="1"/>
+      <w:numFmt w:val="bullet"/>
+      <w:lvlText w:val=""/>
+      <w:lvlJc w:val="left"/>
+      <w:pPr>
+        <w:ind w:left="4320" w:hanging="360"/>
+      </w:pPr>
+      <w:rPr>
+        <w:rFonts w:ascii="Wingdings" w:hAnsi="Wingdings" w:hint="default"/>
+      </w:rPr>
+    </w:lvl>
+    <w:lvl w:ilvl="6" w:tplc="0C0C0001" w:tentative="1">
+      <w:start w:val="1"/>
+      <w:numFmt w:val="bullet"/>
+      <w:lvlText w:val=""/>
+      <w:lvlJc w:val="left"/>
+      <w:pPr>
+        <w:ind w:left="5040" w:hanging="360"/>
+      </w:pPr>
+      <w:rPr>
+        <w:rFonts w:ascii="Symbol" w:hAnsi="Symbol" w:hint="default"/>
+      </w:rPr>
+    </w:lvl>
+    <w:lvl w:ilvl="7" w:tplc="0C0C0003" w:tentative="1">
+      <w:start w:val="1"/>
+      <w:numFmt w:val="bullet"/>
+      <w:lvlText w:val="o"/>
+      <w:lvlJc w:val="left"/>
+      <w:pPr>
+        <w:ind w:left="5760" w:hanging="360"/>
+      </w:pPr>
+      <w:rPr>
+        <w:rFonts w:ascii="Courier New" w:hAnsi="Courier New" w:cs="Courier New" w:hint="default"/>
+      </w:rPr>
+    </w:lvl>
+    <w:lvl w:ilvl="8" w:tplc="0C0C0005" w:tentative="1">
+      <w:start w:val="1"/>
+      <w:numFmt w:val="bullet"/>
+      <w:lvlText w:val=""/>
+      <w:lvlJc w:val="left"/>
+      <w:pPr>
+        <w:ind w:left="6480" w:hanging="360"/>
+      </w:pPr>
+      <w:rPr>
+        <w:rFonts w:ascii="Wingdings" w:hAnsi="Wingdings" w:hint="default"/>
+      </w:rPr>
+    </w:lvl>
+  </w:abstractNum>
+  <w:abstractNum w:abstractNumId="20" w15:restartNumberingAfterBreak="0">
     <w:nsid w:val="678773A5"/>
     <w:multiLevelType w:val="hybridMultilevel"/>
     <w:tmpl w:val="C064573A"/>
@@ -6298,7 +6929,7 @@
       </w:rPr>
     </w:lvl>
   </w:abstractNum>
-  <w:abstractNum w:abstractNumId="19" w15:restartNumberingAfterBreak="0">
+  <w:abstractNum w:abstractNumId="21" w15:restartNumberingAfterBreak="0">
     <w:nsid w:val="6BA90C2D"/>
     <w:multiLevelType w:val="hybridMultilevel"/>
     <w:tmpl w:val="7682BCA8"/>
@@ -6411,7 +7042,120 @@
       </w:rPr>
     </w:lvl>
   </w:abstractNum>
-  <w:abstractNum w:abstractNumId="20" w15:restartNumberingAfterBreak="0">
+  <w:abstractNum w:abstractNumId="22" w15:restartNumberingAfterBreak="0">
+    <w:nsid w:val="706D4C2A"/>
+    <w:multiLevelType w:val="hybridMultilevel"/>
+    <w:tmpl w:val="6EE0E492"/>
+    <w:lvl w:ilvl="0" w:tplc="0C0C0001">
+      <w:start w:val="1"/>
+      <w:numFmt w:val="bullet"/>
+      <w:lvlText w:val=""/>
+      <w:lvlJc w:val="left"/>
+      <w:pPr>
+        <w:ind w:left="360" w:hanging="360"/>
+      </w:pPr>
+      <w:rPr>
+        <w:rFonts w:ascii="Symbol" w:hAnsi="Symbol" w:hint="default"/>
+      </w:rPr>
+    </w:lvl>
+    <w:lvl w:ilvl="1" w:tplc="0C0C0003">
+      <w:start w:val="1"/>
+      <w:numFmt w:val="bullet"/>
+      <w:lvlText w:val="o"/>
+      <w:lvlJc w:val="left"/>
+      <w:pPr>
+        <w:ind w:left="1080" w:hanging="360"/>
+      </w:pPr>
+      <w:rPr>
+        <w:rFonts w:ascii="Courier New" w:hAnsi="Courier New" w:cs="Courier New" w:hint="default"/>
+      </w:rPr>
+    </w:lvl>
+    <w:lvl w:ilvl="2" w:tplc="0C0C0005" w:tentative="1">
+      <w:start w:val="1"/>
+      <w:numFmt w:val="bullet"/>
+      <w:lvlText w:val=""/>
+      <w:lvlJc w:val="left"/>
+      <w:pPr>
+        <w:ind w:left="1800" w:hanging="360"/>
+      </w:pPr>
+      <w:rPr>
+        <w:rFonts w:ascii="Wingdings" w:hAnsi="Wingdings" w:hint="default"/>
+      </w:rPr>
+    </w:lvl>
+    <w:lvl w:ilvl="3" w:tplc="0C0C0001" w:tentative="1">
+      <w:start w:val="1"/>
+      <w:numFmt w:val="bullet"/>
+      <w:lvlText w:val=""/>
+      <w:lvlJc w:val="left"/>
+      <w:pPr>
+        <w:ind w:left="2520" w:hanging="360"/>
+      </w:pPr>
+      <w:rPr>
+        <w:rFonts w:ascii="Symbol" w:hAnsi="Symbol" w:hint="default"/>
+      </w:rPr>
+    </w:lvl>
+    <w:lvl w:ilvl="4" w:tplc="0C0C0003" w:tentative="1">
+      <w:start w:val="1"/>
+      <w:numFmt w:val="bullet"/>
+      <w:lvlText w:val="o"/>
+      <w:lvlJc w:val="left"/>
+      <w:pPr>
+        <w:ind w:left="3240" w:hanging="360"/>
+      </w:pPr>
+      <w:rPr>
+        <w:rFonts w:ascii="Courier New" w:hAnsi="Courier New" w:cs="Courier New" w:hint="default"/>
+      </w:rPr>
+    </w:lvl>
+    <w:lvl w:ilvl="5" w:tplc="0C0C0005" w:tentative="1">
+      <w:start w:val="1"/>
+      <w:numFmt w:val="bullet"/>
+      <w:lvlText w:val=""/>
+      <w:lvlJc w:val="left"/>
+      <w:pPr>
+        <w:ind w:left="3960" w:hanging="360"/>
+      </w:pPr>
+      <w:rPr>
+        <w:rFonts w:ascii="Wingdings" w:hAnsi="Wingdings" w:hint="default"/>
+      </w:rPr>
+    </w:lvl>
+    <w:lvl w:ilvl="6" w:tplc="0C0C0001" w:tentative="1">
+      <w:start w:val="1"/>
+      <w:numFmt w:val="bullet"/>
+      <w:lvlText w:val=""/>
+      <w:lvlJc w:val="left"/>
+      <w:pPr>
+        <w:ind w:left="4680" w:hanging="360"/>
+      </w:pPr>
+      <w:rPr>
+        <w:rFonts w:ascii="Symbol" w:hAnsi="Symbol" w:hint="default"/>
+      </w:rPr>
+    </w:lvl>
+    <w:lvl w:ilvl="7" w:tplc="0C0C0003" w:tentative="1">
+      <w:start w:val="1"/>
+      <w:numFmt w:val="bullet"/>
+      <w:lvlText w:val="o"/>
+      <w:lvlJc w:val="left"/>
+      <w:pPr>
+        <w:ind w:left="5400" w:hanging="360"/>
+      </w:pPr>
+      <w:rPr>
+        <w:rFonts w:ascii="Courier New" w:hAnsi="Courier New" w:cs="Courier New" w:hint="default"/>
+      </w:rPr>
+    </w:lvl>
+    <w:lvl w:ilvl="8" w:tplc="0C0C0005" w:tentative="1">
+      <w:start w:val="1"/>
+      <w:numFmt w:val="bullet"/>
+      <w:lvlText w:val=""/>
+      <w:lvlJc w:val="left"/>
+      <w:pPr>
+        <w:ind w:left="6120" w:hanging="360"/>
+      </w:pPr>
+      <w:rPr>
+        <w:rFonts w:ascii="Wingdings" w:hAnsi="Wingdings" w:hint="default"/>
+      </w:rPr>
+    </w:lvl>
+  </w:abstractNum>
+  <w:abstractNum w:abstractNumId="23" w15:restartNumberingAfterBreak="0">
     <w:nsid w:val="72D47CFD"/>
     <w:multiLevelType w:val="hybridMultilevel"/>
     <w:tmpl w:val="3A647998"/>
@@ -6524,7 +7268,7 @@
       </w:rPr>
     </w:lvl>
   </w:abstractNum>
-  <w:abstractNum w:abstractNumId="21" w15:restartNumberingAfterBreak="0">
+  <w:abstractNum w:abstractNumId="24" w15:restartNumberingAfterBreak="0">
     <w:nsid w:val="737054EA"/>
     <w:multiLevelType w:val="hybridMultilevel"/>
     <w:tmpl w:val="346C7180"/>
@@ -6664,7 +7408,7 @@
       </w:rPr>
     </w:lvl>
   </w:abstractNum>
-  <w:abstractNum w:abstractNumId="22" w15:restartNumberingAfterBreak="0">
+  <w:abstractNum w:abstractNumId="25" w15:restartNumberingAfterBreak="0">
     <w:nsid w:val="77111D49"/>
     <w:multiLevelType w:val="hybridMultilevel"/>
     <w:tmpl w:val="DD162E0A"/>
@@ -6777,7 +7521,7 @@
       </w:rPr>
     </w:lvl>
   </w:abstractNum>
-  <w:abstractNum w:abstractNumId="23" w15:restartNumberingAfterBreak="0">
+  <w:abstractNum w:abstractNumId="26" w15:restartNumberingAfterBreak="0">
     <w:nsid w:val="788554A0"/>
     <w:multiLevelType w:val="hybridMultilevel"/>
     <w:tmpl w:val="A87C4202"/>
@@ -6890,7 +7634,7 @@
       </w:rPr>
     </w:lvl>
   </w:abstractNum>
-  <w:abstractNum w:abstractNumId="24" w15:restartNumberingAfterBreak="0">
+  <w:abstractNum w:abstractNumId="27" w15:restartNumberingAfterBreak="0">
     <w:nsid w:val="7AB552DA"/>
     <w:multiLevelType w:val="hybridMultilevel"/>
     <w:tmpl w:val="820685EC"/>
@@ -7003,7 +7747,7 @@
       </w:rPr>
     </w:lvl>
   </w:abstractNum>
-  <w:abstractNum w:abstractNumId="25" w15:restartNumberingAfterBreak="0">
+  <w:abstractNum w:abstractNumId="28" w15:restartNumberingAfterBreak="0">
     <w:nsid w:val="7D6D216E"/>
     <w:multiLevelType w:val="hybridMultilevel"/>
     <w:tmpl w:val="7F80DE4A"/>
@@ -7116,7 +7860,7 @@
       </w:rPr>
     </w:lvl>
   </w:abstractNum>
-  <w:abstractNum w:abstractNumId="26" w15:restartNumberingAfterBreak="0">
+  <w:abstractNum w:abstractNumId="29" w15:restartNumberingAfterBreak="0">
     <w:nsid w:val="7D893676"/>
     <w:multiLevelType w:val="hybridMultilevel"/>
     <w:tmpl w:val="1EBA3EB0"/>
@@ -7230,85 +7974,94 @@
     </w:lvl>
   </w:abstractNum>
   <w:num w:numId="1" w16cid:durableId="424230217">
-    <w:abstractNumId w:val="13"/>
+    <w:abstractNumId w:val="14"/>
   </w:num>
   <w:num w:numId="2" w16cid:durableId="1178035645">
     <w:abstractNumId w:val="1"/>
   </w:num>
   <w:num w:numId="3" w16cid:durableId="332218505">
-    <w:abstractNumId w:val="22"/>
+    <w:abstractNumId w:val="25"/>
   </w:num>
   <w:num w:numId="4" w16cid:durableId="428310462">
-    <w:abstractNumId w:val="12"/>
+    <w:abstractNumId w:val="13"/>
   </w:num>
   <w:num w:numId="5" w16cid:durableId="1619795032">
-    <w:abstractNumId w:val="21"/>
+    <w:abstractNumId w:val="24"/>
   </w:num>
   <w:num w:numId="6" w16cid:durableId="1761178619">
-    <w:abstractNumId w:val="18"/>
+    <w:abstractNumId w:val="20"/>
   </w:num>
   <w:num w:numId="7" w16cid:durableId="992024749">
-    <w:abstractNumId w:val="16"/>
+    <w:abstractNumId w:val="17"/>
   </w:num>
   <w:num w:numId="8" w16cid:durableId="32510201">
-    <w:abstractNumId w:val="9"/>
+    <w:abstractNumId w:val="10"/>
   </w:num>
   <w:num w:numId="9" w16cid:durableId="1075011562">
     <w:abstractNumId w:val="0"/>
   </w:num>
   <w:num w:numId="10" w16cid:durableId="981471422">
-    <w:abstractNumId w:val="20"/>
+    <w:abstractNumId w:val="23"/>
   </w:num>
   <w:num w:numId="11" w16cid:durableId="1462961418">
     <w:abstractNumId w:val="3"/>
   </w:num>
   <w:num w:numId="12" w16cid:durableId="1642808715">
-    <w:abstractNumId w:val="19"/>
+    <w:abstractNumId w:val="21"/>
   </w:num>
   <w:num w:numId="13" w16cid:durableId="1383482054">
+    <w:abstractNumId w:val="12"/>
+  </w:num>
+  <w:num w:numId="14" w16cid:durableId="1131362769">
+    <w:abstractNumId w:val="6"/>
+  </w:num>
+  <w:num w:numId="15" w16cid:durableId="518860630">
+    <w:abstractNumId w:val="8"/>
+  </w:num>
+  <w:num w:numId="16" w16cid:durableId="1347437835">
+    <w:abstractNumId w:val="15"/>
+  </w:num>
+  <w:num w:numId="17" w16cid:durableId="1433629022">
     <w:abstractNumId w:val="11"/>
   </w:num>
-  <w:num w:numId="14" w16cid:durableId="1131362769">
-    <w:abstractNumId w:val="5"/>
+  <w:num w:numId="18" w16cid:durableId="184834808">
+    <w:abstractNumId w:val="28"/>
   </w:num>
-  <w:num w:numId="15" w16cid:durableId="518860630">
+  <w:num w:numId="19" w16cid:durableId="725223440">
     <w:abstractNumId w:val="7"/>
   </w:num>
-  <w:num w:numId="16" w16cid:durableId="1347437835">
-    <w:abstractNumId w:val="14"/>
-  </w:num>
-  <w:num w:numId="17" w16cid:durableId="1433629022">
-    <w:abstractNumId w:val="10"/>
-  </w:num>
-  <w:num w:numId="18" w16cid:durableId="184834808">
-    <w:abstractNumId w:val="25"/>
-  </w:num>
-  <w:num w:numId="19" w16cid:durableId="725223440">
-    <w:abstractNumId w:val="6"/>
-  </w:num>
   <w:num w:numId="20" w16cid:durableId="1609003941">
-    <w:abstractNumId w:val="8"/>
+    <w:abstractNumId w:val="9"/>
   </w:num>
   <w:num w:numId="21" w16cid:durableId="1419017185">
-    <w:abstractNumId w:val="24"/>
+    <w:abstractNumId w:val="27"/>
   </w:num>
   <w:num w:numId="22" w16cid:durableId="1583757593">
-    <w:abstractNumId w:val="26"/>
+    <w:abstractNumId w:val="29"/>
   </w:num>
   <w:num w:numId="23" w16cid:durableId="393047170">
-    <w:abstractNumId w:val="4"/>
+    <w:abstractNumId w:val="5"/>
   </w:num>
   <w:num w:numId="24" w16cid:durableId="965894880">
     <w:abstractNumId w:val="2"/>
   </w:num>
   <w:num w:numId="25" w16cid:durableId="1388214258">
-    <w:abstractNumId w:val="17"/>
+    <w:abstractNumId w:val="18"/>
   </w:num>
   <w:num w:numId="26" w16cid:durableId="1080181410">
-    <w:abstractNumId w:val="23"/>
+    <w:abstractNumId w:val="26"/>
   </w:num>
   <w:num w:numId="27" w16cid:durableId="2078092012">
-    <w:abstractNumId w:val="15"/>
+    <w:abstractNumId w:val="16"/>
+  </w:num>
+  <w:num w:numId="28" w16cid:durableId="1648826168">
+    <w:abstractNumId w:val="19"/>
+  </w:num>
+  <w:num w:numId="29" w16cid:durableId="1178160749">
+    <w:abstractNumId w:val="22"/>
+  </w:num>
+  <w:num w:numId="30" w16cid:durableId="877008964">
+    <w:abstractNumId w:val="4"/>
   </w:num>
 </w:numbering>
 </file>
@@ -8182,6 +8935,18 @@
       <w:lang w:eastAsia="fr-FR"/>
     </w:rPr>
   </w:style>
+  <w:style w:type="character" w:styleId="Mentionnonrsolue">
+    <w:name w:val="Unresolved Mention"/>
+    <w:basedOn w:val="Policepardfaut"/>
+    <w:uiPriority w:val="99"/>
+    <w:semiHidden/>
+    <w:unhideWhenUsed/>
+    <w:rsid w:val="00394D5D"/>
+    <w:rPr>
+      <w:color w:val="605E5C"/>
+      <w:shd w:val="clear" w:color="auto" w:fill="E1DFDD"/>
+    </w:rPr>
+  </w:style>
 </w:styles>
 </file>
 

</xml_diff>